<commit_message>
Actualización de PRE PDF
</commit_message>
<xml_diff>
--- a/PRE PDF.docx
+++ b/PRE PDF.docx
@@ -26,7 +26,7 @@
                     </pic:cNvPicPr>
                   </pic:nvPicPr>
                   <pic:blipFill>
-                    <a:blip r:embed="rId7">
+                    <a:blip r:embed="rId8">
                       <a:extLst>
                         <a:ext uri="{28A0092B-C50C-407E-A947-70E740481C1C}">
                           <a14:useLocalDpi xmlns:a14="http://schemas.microsoft.com/office/drawing/2010/main" val="0"/>
@@ -390,36 +390,1735 @@
         <w:t>ÍNDICE</w:t>
       </w:r>
     </w:p>
+    <w:p>
+      <w:pPr>
+        <w:rPr>
+          <w:b/>
+          <w:sz w:val="48"/>
+          <w:u w:val="single"/>
+        </w:rPr>
+      </w:pPr>
+    </w:p>
+    <w:p>
+      <w:pPr>
+        <w:rPr>
+          <w:b/>
+          <w:sz w:val="48"/>
+          <w:u w:val="single"/>
+        </w:rPr>
+        <w:sectPr>
+          <w:headerReference w:type="default" r:id="rId9"/>
+          <w:footerReference w:type="default" r:id="rId10"/>
+          <w:footerReference w:type="first" r:id="rId11"/>
+          <w:pgSz w:w="11906" w:h="16838"/>
+          <w:pgMar w:top="1417" w:right="1701" w:bottom="1417" w:left="1701" w:header="708" w:footer="708" w:gutter="0"/>
+          <w:pgNumType w:start="0"/>
+          <w:cols w:space="708"/>
+          <w:titlePg/>
+          <w:docGrid w:linePitch="360"/>
+        </w:sectPr>
+      </w:pPr>
+    </w:p>
+    <w:p>
+      <w:pPr>
+        <w:pStyle w:val="Prrafodelista"/>
+        <w:numPr>
+          <w:ilvl w:val="0"/>
+          <w:numId w:val="8"/>
+        </w:numPr>
+        <w:ind w:left="357" w:hanging="357"/>
+        <w:rPr>
+          <w:b/>
+          <w:sz w:val="24"/>
+          <w:u w:val="single"/>
+        </w:rPr>
+      </w:pPr>
+      <w:r>
+        <w:rPr>
+          <w:b/>
+          <w:sz w:val="24"/>
+        </w:rPr>
+        <w:t>Observaciones durante la migración</w:t>
+      </w:r>
+      <w:r>
+        <w:rPr>
+          <w:b/>
+          <w:sz w:val="24"/>
+        </w:rPr>
+        <w:tab/>
+      </w:r>
+      <w:r>
+        <w:rPr>
+          <w:b/>
+          <w:sz w:val="24"/>
+        </w:rPr>
+        <w:tab/>
+      </w:r>
+      <w:r>
+        <w:rPr>
+          <w:b/>
+          <w:sz w:val="24"/>
+        </w:rPr>
+        <w:tab/>
+      </w:r>
+      <w:r>
+        <w:rPr>
+          <w:b/>
+          <w:sz w:val="24"/>
+        </w:rPr>
+        <w:tab/>
+      </w:r>
+      <w:r>
+        <w:rPr>
+          <w:b/>
+          <w:sz w:val="24"/>
+        </w:rPr>
+        <w:tab/>
+      </w:r>
+      <w:r>
+        <w:rPr>
+          <w:b/>
+          <w:sz w:val="24"/>
+        </w:rPr>
+        <w:tab/>
+        <w:t>2</w:t>
+      </w:r>
+      <w:r>
+        <w:rPr>
+          <w:b/>
+          <w:sz w:val="24"/>
+        </w:rPr>
+        <w:tab/>
+      </w:r>
+    </w:p>
+    <w:p>
+      <w:pPr>
+        <w:pStyle w:val="Prrafodelista"/>
+        <w:numPr>
+          <w:ilvl w:val="0"/>
+          <w:numId w:val="8"/>
+        </w:numPr>
+        <w:ind w:left="360"/>
+        <w:rPr>
+          <w:b/>
+          <w:sz w:val="24"/>
+        </w:rPr>
+      </w:pPr>
+      <w:proofErr w:type="spellStart"/>
+      <w:r>
+        <w:rPr>
+          <w:b/>
+          <w:sz w:val="24"/>
+        </w:rPr>
+        <w:t>Login</w:t>
+      </w:r>
+      <w:proofErr w:type="spellEnd"/>
+      <w:r>
+        <w:rPr>
+          <w:b/>
+          <w:sz w:val="24"/>
+        </w:rPr>
+        <w:t xml:space="preserve"> y seguridad</w:t>
+      </w:r>
+      <w:r>
+        <w:rPr>
+          <w:b/>
+          <w:sz w:val="24"/>
+        </w:rPr>
+        <w:tab/>
+      </w:r>
+      <w:r>
+        <w:rPr>
+          <w:b/>
+          <w:sz w:val="24"/>
+        </w:rPr>
+        <w:tab/>
+      </w:r>
+      <w:r>
+        <w:rPr>
+          <w:b/>
+          <w:sz w:val="24"/>
+        </w:rPr>
+        <w:tab/>
+      </w:r>
+      <w:r>
+        <w:rPr>
+          <w:b/>
+          <w:sz w:val="24"/>
+        </w:rPr>
+        <w:tab/>
+      </w:r>
+      <w:r>
+        <w:rPr>
+          <w:b/>
+          <w:sz w:val="24"/>
+        </w:rPr>
+        <w:tab/>
+      </w:r>
+      <w:r>
+        <w:rPr>
+          <w:b/>
+          <w:sz w:val="24"/>
+        </w:rPr>
+        <w:tab/>
+      </w:r>
+      <w:r>
+        <w:rPr>
+          <w:b/>
+          <w:sz w:val="24"/>
+        </w:rPr>
+        <w:tab/>
+      </w:r>
+      <w:r>
+        <w:rPr>
+          <w:b/>
+          <w:sz w:val="24"/>
+        </w:rPr>
+        <w:tab/>
+      </w:r>
+      <w:r>
+        <w:rPr>
+          <w:b/>
+          <w:sz w:val="24"/>
+        </w:rPr>
+        <w:tab/>
+        <w:t>2</w:t>
+      </w:r>
+    </w:p>
+    <w:p>
+      <w:pPr>
+        <w:pStyle w:val="Prrafodelista"/>
+        <w:numPr>
+          <w:ilvl w:val="0"/>
+          <w:numId w:val="8"/>
+        </w:numPr>
+        <w:ind w:left="360"/>
+        <w:rPr>
+          <w:b/>
+          <w:sz w:val="24"/>
+        </w:rPr>
+      </w:pPr>
+      <w:r>
+        <w:rPr>
+          <w:b/>
+          <w:sz w:val="24"/>
+        </w:rPr>
+        <w:t>Explorador</w:t>
+      </w:r>
+      <w:r>
+        <w:rPr>
+          <w:b/>
+          <w:sz w:val="24"/>
+        </w:rPr>
+        <w:tab/>
+      </w:r>
+      <w:r>
+        <w:rPr>
+          <w:b/>
+          <w:sz w:val="24"/>
+        </w:rPr>
+        <w:tab/>
+      </w:r>
+      <w:r>
+        <w:rPr>
+          <w:b/>
+          <w:sz w:val="24"/>
+        </w:rPr>
+        <w:tab/>
+      </w:r>
+      <w:r>
+        <w:rPr>
+          <w:b/>
+          <w:sz w:val="24"/>
+        </w:rPr>
+        <w:tab/>
+      </w:r>
+      <w:r>
+        <w:rPr>
+          <w:b/>
+          <w:sz w:val="24"/>
+        </w:rPr>
+        <w:tab/>
+      </w:r>
+      <w:r>
+        <w:rPr>
+          <w:b/>
+          <w:sz w:val="24"/>
+        </w:rPr>
+        <w:tab/>
+      </w:r>
+      <w:r>
+        <w:rPr>
+          <w:b/>
+          <w:sz w:val="24"/>
+        </w:rPr>
+        <w:tab/>
+      </w:r>
+      <w:r>
+        <w:rPr>
+          <w:b/>
+          <w:sz w:val="24"/>
+        </w:rPr>
+        <w:tab/>
+      </w:r>
+      <w:r>
+        <w:rPr>
+          <w:b/>
+          <w:sz w:val="24"/>
+        </w:rPr>
+        <w:tab/>
+        <w:t>3</w:t>
+      </w:r>
+    </w:p>
+    <w:p>
+      <w:pPr>
+        <w:pStyle w:val="Prrafodelista"/>
+        <w:numPr>
+          <w:ilvl w:val="0"/>
+          <w:numId w:val="8"/>
+        </w:numPr>
+        <w:ind w:left="360"/>
+        <w:rPr>
+          <w:b/>
+          <w:sz w:val="24"/>
+        </w:rPr>
+      </w:pPr>
+      <w:r>
+        <w:rPr>
+          <w:b/>
+          <w:sz w:val="24"/>
+        </w:rPr>
+        <w:t>Registro de usuario</w:t>
+      </w:r>
+      <w:r>
+        <w:rPr>
+          <w:b/>
+          <w:sz w:val="24"/>
+        </w:rPr>
+        <w:tab/>
+      </w:r>
+      <w:r>
+        <w:rPr>
+          <w:b/>
+          <w:sz w:val="24"/>
+        </w:rPr>
+        <w:tab/>
+      </w:r>
+      <w:r>
+        <w:rPr>
+          <w:b/>
+          <w:sz w:val="24"/>
+        </w:rPr>
+        <w:tab/>
+      </w:r>
+      <w:r>
+        <w:rPr>
+          <w:b/>
+          <w:sz w:val="24"/>
+        </w:rPr>
+        <w:tab/>
+      </w:r>
+      <w:r>
+        <w:rPr>
+          <w:b/>
+          <w:sz w:val="24"/>
+        </w:rPr>
+        <w:tab/>
+      </w:r>
+      <w:r>
+        <w:rPr>
+          <w:b/>
+          <w:sz w:val="24"/>
+        </w:rPr>
+        <w:tab/>
+      </w:r>
+      <w:r>
+        <w:rPr>
+          <w:b/>
+          <w:sz w:val="24"/>
+        </w:rPr>
+        <w:tab/>
+      </w:r>
+      <w:r>
+        <w:rPr>
+          <w:b/>
+          <w:sz w:val="24"/>
+        </w:rPr>
+        <w:tab/>
+        <w:t>4</w:t>
+      </w:r>
+    </w:p>
+    <w:p>
+      <w:pPr>
+        <w:pStyle w:val="Prrafodelista"/>
+        <w:numPr>
+          <w:ilvl w:val="0"/>
+          <w:numId w:val="8"/>
+        </w:numPr>
+        <w:ind w:left="360"/>
+        <w:rPr>
+          <w:b/>
+          <w:sz w:val="24"/>
+        </w:rPr>
+      </w:pPr>
+      <w:r>
+        <w:rPr>
+          <w:b/>
+          <w:sz w:val="24"/>
+        </w:rPr>
+        <w:t>Armado de CUIT o CUIL para cliente y empresa</w:t>
+      </w:r>
+      <w:r>
+        <w:rPr>
+          <w:b/>
+          <w:sz w:val="24"/>
+        </w:rPr>
+        <w:tab/>
+      </w:r>
+      <w:r>
+        <w:rPr>
+          <w:b/>
+          <w:sz w:val="24"/>
+        </w:rPr>
+        <w:tab/>
+      </w:r>
+      <w:r>
+        <w:rPr>
+          <w:b/>
+          <w:sz w:val="24"/>
+        </w:rPr>
+        <w:tab/>
+      </w:r>
+      <w:r>
+        <w:rPr>
+          <w:b/>
+          <w:sz w:val="24"/>
+        </w:rPr>
+        <w:tab/>
+        <w:t>4</w:t>
+      </w:r>
+    </w:p>
+    <w:p>
+      <w:pPr>
+        <w:pStyle w:val="Prrafodelista"/>
+        <w:numPr>
+          <w:ilvl w:val="0"/>
+          <w:numId w:val="8"/>
+        </w:numPr>
+        <w:ind w:left="360"/>
+        <w:rPr>
+          <w:b/>
+          <w:sz w:val="24"/>
+        </w:rPr>
+      </w:pPr>
+      <w:r>
+        <w:rPr>
+          <w:b/>
+          <w:sz w:val="24"/>
+        </w:rPr>
+        <w:t>Autogeneración de contraseña</w:t>
+      </w:r>
+      <w:r>
+        <w:rPr>
+          <w:b/>
+          <w:sz w:val="24"/>
+        </w:rPr>
+        <w:tab/>
+      </w:r>
+      <w:r>
+        <w:rPr>
+          <w:b/>
+          <w:sz w:val="24"/>
+        </w:rPr>
+        <w:tab/>
+      </w:r>
+      <w:r>
+        <w:rPr>
+          <w:b/>
+          <w:sz w:val="24"/>
+        </w:rPr>
+        <w:tab/>
+      </w:r>
+      <w:r>
+        <w:rPr>
+          <w:b/>
+          <w:sz w:val="24"/>
+        </w:rPr>
+        <w:tab/>
+      </w:r>
+      <w:r>
+        <w:rPr>
+          <w:b/>
+          <w:sz w:val="24"/>
+        </w:rPr>
+        <w:tab/>
+      </w:r>
+      <w:r>
+        <w:rPr>
+          <w:b/>
+          <w:sz w:val="24"/>
+        </w:rPr>
+        <w:tab/>
+      </w:r>
+      <w:r>
+        <w:rPr>
+          <w:b/>
+          <w:sz w:val="24"/>
+        </w:rPr>
+        <w:tab/>
+        <w:t>5</w:t>
+      </w:r>
+    </w:p>
+    <w:p>
+      <w:pPr>
+        <w:pStyle w:val="Prrafodelista"/>
+        <w:numPr>
+          <w:ilvl w:val="0"/>
+          <w:numId w:val="8"/>
+        </w:numPr>
+        <w:ind w:left="360"/>
+        <w:rPr>
+          <w:b/>
+          <w:sz w:val="24"/>
+        </w:rPr>
+      </w:pPr>
+      <w:r>
+        <w:rPr>
+          <w:b/>
+          <w:sz w:val="24"/>
+        </w:rPr>
+        <w:t>Cambio de contraseña</w:t>
+      </w:r>
+      <w:r>
+        <w:rPr>
+          <w:b/>
+          <w:sz w:val="24"/>
+        </w:rPr>
+        <w:tab/>
+      </w:r>
+      <w:r>
+        <w:rPr>
+          <w:b/>
+          <w:sz w:val="24"/>
+        </w:rPr>
+        <w:tab/>
+      </w:r>
+      <w:r>
+        <w:rPr>
+          <w:b/>
+          <w:sz w:val="24"/>
+        </w:rPr>
+        <w:tab/>
+      </w:r>
+      <w:r>
+        <w:rPr>
+          <w:b/>
+          <w:sz w:val="24"/>
+        </w:rPr>
+        <w:tab/>
+      </w:r>
+      <w:r>
+        <w:rPr>
+          <w:b/>
+          <w:sz w:val="24"/>
+        </w:rPr>
+        <w:tab/>
+      </w:r>
+      <w:r>
+        <w:rPr>
+          <w:b/>
+          <w:sz w:val="24"/>
+        </w:rPr>
+        <w:tab/>
+      </w:r>
+      <w:r>
+        <w:rPr>
+          <w:b/>
+          <w:sz w:val="24"/>
+        </w:rPr>
+        <w:tab/>
+      </w:r>
+      <w:r>
+        <w:rPr>
+          <w:b/>
+          <w:sz w:val="24"/>
+        </w:rPr>
+        <w:tab/>
+        <w:t>5</w:t>
+      </w:r>
+    </w:p>
+    <w:p>
+      <w:pPr>
+        <w:pStyle w:val="Prrafodelista"/>
+        <w:numPr>
+          <w:ilvl w:val="0"/>
+          <w:numId w:val="8"/>
+        </w:numPr>
+        <w:ind w:left="360"/>
+        <w:rPr>
+          <w:b/>
+          <w:sz w:val="24"/>
+        </w:rPr>
+      </w:pPr>
+      <w:r>
+        <w:rPr>
+          <w:b/>
+          <w:sz w:val="24"/>
+        </w:rPr>
+        <w:t>ABM Cliente, Empresa y Usuario</w:t>
+      </w:r>
+      <w:r>
+        <w:rPr>
+          <w:b/>
+          <w:sz w:val="24"/>
+        </w:rPr>
+        <w:tab/>
+      </w:r>
+      <w:r>
+        <w:rPr>
+          <w:b/>
+          <w:sz w:val="24"/>
+        </w:rPr>
+        <w:tab/>
+      </w:r>
+      <w:r>
+        <w:rPr>
+          <w:b/>
+          <w:sz w:val="24"/>
+        </w:rPr>
+        <w:tab/>
+      </w:r>
+      <w:r>
+        <w:rPr>
+          <w:b/>
+          <w:sz w:val="24"/>
+        </w:rPr>
+        <w:tab/>
+      </w:r>
+      <w:r>
+        <w:rPr>
+          <w:b/>
+          <w:sz w:val="24"/>
+        </w:rPr>
+        <w:tab/>
+      </w:r>
+      <w:r>
+        <w:rPr>
+          <w:b/>
+          <w:sz w:val="24"/>
+        </w:rPr>
+        <w:tab/>
+        <w:t>5</w:t>
+      </w:r>
+    </w:p>
+    <w:p>
+      <w:pPr>
+        <w:pStyle w:val="Prrafodelista"/>
+        <w:numPr>
+          <w:ilvl w:val="0"/>
+          <w:numId w:val="8"/>
+        </w:numPr>
+        <w:ind w:left="360"/>
+        <w:rPr>
+          <w:b/>
+          <w:sz w:val="24"/>
+        </w:rPr>
+      </w:pPr>
+      <w:r>
+        <w:rPr>
+          <w:b/>
+          <w:sz w:val="24"/>
+        </w:rPr>
+        <w:t>ABM ROL</w:t>
+      </w:r>
+      <w:r>
+        <w:rPr>
+          <w:b/>
+          <w:sz w:val="24"/>
+        </w:rPr>
+        <w:tab/>
+      </w:r>
+      <w:r>
+        <w:rPr>
+          <w:b/>
+          <w:sz w:val="24"/>
+        </w:rPr>
+        <w:tab/>
+      </w:r>
+      <w:r>
+        <w:rPr>
+          <w:b/>
+          <w:sz w:val="24"/>
+        </w:rPr>
+        <w:tab/>
+      </w:r>
+      <w:r>
+        <w:rPr>
+          <w:b/>
+          <w:sz w:val="24"/>
+        </w:rPr>
+        <w:tab/>
+      </w:r>
+      <w:r>
+        <w:rPr>
+          <w:b/>
+          <w:sz w:val="24"/>
+        </w:rPr>
+        <w:tab/>
+      </w:r>
+      <w:r>
+        <w:rPr>
+          <w:b/>
+          <w:sz w:val="24"/>
+        </w:rPr>
+        <w:tab/>
+      </w:r>
+      <w:r>
+        <w:rPr>
+          <w:b/>
+          <w:sz w:val="24"/>
+        </w:rPr>
+        <w:tab/>
+      </w:r>
+      <w:r>
+        <w:rPr>
+          <w:b/>
+          <w:sz w:val="24"/>
+        </w:rPr>
+        <w:tab/>
+      </w:r>
+      <w:r>
+        <w:rPr>
+          <w:b/>
+          <w:sz w:val="24"/>
+        </w:rPr>
+        <w:tab/>
+      </w:r>
+      <w:r>
+        <w:rPr>
+          <w:b/>
+          <w:sz w:val="24"/>
+        </w:rPr>
+        <w:tab/>
+        <w:t>6</w:t>
+      </w:r>
+    </w:p>
+    <w:p>
+      <w:pPr>
+        <w:pStyle w:val="Prrafodelista"/>
+        <w:numPr>
+          <w:ilvl w:val="0"/>
+          <w:numId w:val="8"/>
+        </w:numPr>
+        <w:ind w:left="360"/>
+        <w:rPr>
+          <w:b/>
+          <w:sz w:val="24"/>
+        </w:rPr>
+      </w:pPr>
+      <w:r>
+        <w:rPr>
+          <w:b/>
+          <w:sz w:val="24"/>
+        </w:rPr>
+        <w:t>ABM RUBRO</w:t>
+      </w:r>
+      <w:r>
+        <w:rPr>
+          <w:b/>
+          <w:sz w:val="24"/>
+        </w:rPr>
+        <w:tab/>
+      </w:r>
+      <w:r>
+        <w:rPr>
+          <w:b/>
+          <w:sz w:val="24"/>
+        </w:rPr>
+        <w:tab/>
+      </w:r>
+      <w:r>
+        <w:rPr>
+          <w:b/>
+          <w:sz w:val="24"/>
+        </w:rPr>
+        <w:tab/>
+      </w:r>
+      <w:r>
+        <w:rPr>
+          <w:b/>
+          <w:sz w:val="24"/>
+        </w:rPr>
+        <w:tab/>
+      </w:r>
+      <w:r>
+        <w:rPr>
+          <w:b/>
+          <w:sz w:val="24"/>
+        </w:rPr>
+        <w:tab/>
+      </w:r>
+      <w:r>
+        <w:rPr>
+          <w:b/>
+          <w:sz w:val="24"/>
+        </w:rPr>
+        <w:tab/>
+      </w:r>
+      <w:r>
+        <w:rPr>
+          <w:b/>
+          <w:sz w:val="24"/>
+        </w:rPr>
+        <w:tab/>
+      </w:r>
+      <w:r>
+        <w:rPr>
+          <w:b/>
+          <w:sz w:val="24"/>
+        </w:rPr>
+        <w:tab/>
+      </w:r>
+      <w:r>
+        <w:rPr>
+          <w:b/>
+          <w:sz w:val="24"/>
+        </w:rPr>
+        <w:tab/>
+        <w:t>7</w:t>
+      </w:r>
+    </w:p>
+    <w:p>
+      <w:pPr>
+        <w:pStyle w:val="Prrafodelista"/>
+        <w:numPr>
+          <w:ilvl w:val="0"/>
+          <w:numId w:val="8"/>
+        </w:numPr>
+        <w:ind w:left="360"/>
+        <w:rPr>
+          <w:b/>
+          <w:sz w:val="24"/>
+        </w:rPr>
+      </w:pPr>
+      <w:r>
+        <w:rPr>
+          <w:b/>
+          <w:sz w:val="24"/>
+        </w:rPr>
+        <w:t>ABM GRADO</w:t>
+      </w:r>
+      <w:r>
+        <w:rPr>
+          <w:b/>
+          <w:sz w:val="24"/>
+        </w:rPr>
+        <w:tab/>
+      </w:r>
+      <w:r>
+        <w:rPr>
+          <w:b/>
+          <w:sz w:val="24"/>
+        </w:rPr>
+        <w:tab/>
+      </w:r>
+      <w:r>
+        <w:rPr>
+          <w:b/>
+          <w:sz w:val="24"/>
+        </w:rPr>
+        <w:tab/>
+      </w:r>
+      <w:r>
+        <w:rPr>
+          <w:b/>
+          <w:sz w:val="24"/>
+        </w:rPr>
+        <w:tab/>
+      </w:r>
+      <w:r>
+        <w:rPr>
+          <w:b/>
+          <w:sz w:val="24"/>
+        </w:rPr>
+        <w:tab/>
+      </w:r>
+      <w:r>
+        <w:rPr>
+          <w:b/>
+          <w:sz w:val="24"/>
+        </w:rPr>
+        <w:tab/>
+      </w:r>
+      <w:r>
+        <w:rPr>
+          <w:b/>
+          <w:sz w:val="24"/>
+        </w:rPr>
+        <w:tab/>
+      </w:r>
+      <w:r>
+        <w:rPr>
+          <w:b/>
+          <w:sz w:val="24"/>
+        </w:rPr>
+        <w:tab/>
+      </w:r>
+      <w:r>
+        <w:rPr>
+          <w:b/>
+          <w:sz w:val="24"/>
+        </w:rPr>
+        <w:tab/>
+        <w:t>7</w:t>
+      </w:r>
+    </w:p>
+    <w:p>
+      <w:pPr>
+        <w:pStyle w:val="Prrafodelista"/>
+        <w:numPr>
+          <w:ilvl w:val="0"/>
+          <w:numId w:val="8"/>
+        </w:numPr>
+        <w:ind w:left="360"/>
+        <w:rPr>
+          <w:b/>
+          <w:sz w:val="24"/>
+        </w:rPr>
+      </w:pPr>
+      <w:r>
+        <w:rPr>
+          <w:b/>
+          <w:sz w:val="24"/>
+        </w:rPr>
+        <w:t>COMPRAR</w:t>
+      </w:r>
+      <w:r>
+        <w:rPr>
+          <w:b/>
+          <w:sz w:val="24"/>
+        </w:rPr>
+        <w:tab/>
+      </w:r>
+      <w:r>
+        <w:rPr>
+          <w:b/>
+          <w:sz w:val="24"/>
+        </w:rPr>
+        <w:tab/>
+      </w:r>
+      <w:r>
+        <w:rPr>
+          <w:b/>
+          <w:sz w:val="24"/>
+        </w:rPr>
+        <w:tab/>
+      </w:r>
+      <w:r>
+        <w:rPr>
+          <w:b/>
+          <w:sz w:val="24"/>
+        </w:rPr>
+        <w:tab/>
+      </w:r>
+      <w:r>
+        <w:rPr>
+          <w:b/>
+          <w:sz w:val="24"/>
+        </w:rPr>
+        <w:tab/>
+      </w:r>
+      <w:r>
+        <w:rPr>
+          <w:b/>
+          <w:sz w:val="24"/>
+        </w:rPr>
+        <w:tab/>
+      </w:r>
+      <w:r>
+        <w:rPr>
+          <w:b/>
+          <w:sz w:val="24"/>
+        </w:rPr>
+        <w:tab/>
+      </w:r>
+      <w:r>
+        <w:rPr>
+          <w:b/>
+          <w:sz w:val="24"/>
+        </w:rPr>
+        <w:tab/>
+      </w:r>
+      <w:r>
+        <w:rPr>
+          <w:b/>
+          <w:sz w:val="24"/>
+        </w:rPr>
+        <w:tab/>
+      </w:r>
+      <w:r>
+        <w:rPr>
+          <w:b/>
+          <w:sz w:val="24"/>
+        </w:rPr>
+        <w:tab/>
+        <w:t>7</w:t>
+      </w:r>
+    </w:p>
+    <w:p>
+      <w:pPr>
+        <w:pStyle w:val="Prrafodelista"/>
+        <w:numPr>
+          <w:ilvl w:val="0"/>
+          <w:numId w:val="8"/>
+        </w:numPr>
+        <w:ind w:left="360"/>
+        <w:rPr>
+          <w:b/>
+          <w:sz w:val="24"/>
+        </w:rPr>
+      </w:pPr>
+      <w:r>
+        <w:rPr>
+          <w:b/>
+          <w:sz w:val="24"/>
+        </w:rPr>
+        <w:t>Vistas paginadas por grilla</w:t>
+      </w:r>
+      <w:r>
+        <w:rPr>
+          <w:b/>
+          <w:sz w:val="24"/>
+        </w:rPr>
+        <w:tab/>
+      </w:r>
+      <w:r>
+        <w:rPr>
+          <w:b/>
+          <w:sz w:val="24"/>
+        </w:rPr>
+        <w:tab/>
+      </w:r>
+      <w:r>
+        <w:rPr>
+          <w:b/>
+          <w:sz w:val="24"/>
+        </w:rPr>
+        <w:tab/>
+      </w:r>
+      <w:r>
+        <w:rPr>
+          <w:b/>
+          <w:sz w:val="24"/>
+        </w:rPr>
+        <w:tab/>
+      </w:r>
+      <w:r>
+        <w:rPr>
+          <w:b/>
+          <w:sz w:val="24"/>
+        </w:rPr>
+        <w:tab/>
+      </w:r>
+      <w:r>
+        <w:rPr>
+          <w:b/>
+          <w:sz w:val="24"/>
+        </w:rPr>
+        <w:tab/>
+      </w:r>
+      <w:r>
+        <w:rPr>
+          <w:b/>
+          <w:sz w:val="24"/>
+        </w:rPr>
+        <w:tab/>
+        <w:t>8</w:t>
+      </w:r>
+    </w:p>
+    <w:p>
+      <w:pPr>
+        <w:pStyle w:val="Prrafodelista"/>
+        <w:numPr>
+          <w:ilvl w:val="0"/>
+          <w:numId w:val="8"/>
+        </w:numPr>
+        <w:ind w:left="360"/>
+        <w:rPr>
+          <w:b/>
+          <w:sz w:val="24"/>
+        </w:rPr>
+      </w:pPr>
+      <w:r>
+        <w:rPr>
+          <w:b/>
+          <w:sz w:val="24"/>
+        </w:rPr>
+        <w:t>Puntaje</w:t>
+      </w:r>
+      <w:r>
+        <w:rPr>
+          <w:b/>
+          <w:sz w:val="24"/>
+        </w:rPr>
+        <w:tab/>
+      </w:r>
+      <w:r>
+        <w:rPr>
+          <w:b/>
+          <w:sz w:val="24"/>
+        </w:rPr>
+        <w:tab/>
+      </w:r>
+      <w:r>
+        <w:rPr>
+          <w:b/>
+          <w:sz w:val="24"/>
+        </w:rPr>
+        <w:tab/>
+      </w:r>
+      <w:r>
+        <w:rPr>
+          <w:b/>
+          <w:sz w:val="24"/>
+        </w:rPr>
+        <w:tab/>
+      </w:r>
+      <w:r>
+        <w:rPr>
+          <w:b/>
+          <w:sz w:val="24"/>
+        </w:rPr>
+        <w:tab/>
+      </w:r>
+      <w:r>
+        <w:rPr>
+          <w:b/>
+          <w:sz w:val="24"/>
+        </w:rPr>
+        <w:tab/>
+      </w:r>
+      <w:r>
+        <w:rPr>
+          <w:b/>
+          <w:sz w:val="24"/>
+        </w:rPr>
+        <w:tab/>
+      </w:r>
+      <w:r>
+        <w:rPr>
+          <w:b/>
+          <w:sz w:val="24"/>
+        </w:rPr>
+        <w:tab/>
+      </w:r>
+      <w:r>
+        <w:rPr>
+          <w:b/>
+          <w:sz w:val="24"/>
+        </w:rPr>
+        <w:tab/>
+      </w:r>
+      <w:r>
+        <w:rPr>
+          <w:b/>
+          <w:sz w:val="24"/>
+        </w:rPr>
+        <w:tab/>
+        <w:t>8</w:t>
+      </w:r>
+    </w:p>
+    <w:p>
+      <w:pPr>
+        <w:pStyle w:val="Prrafodelista"/>
+        <w:numPr>
+          <w:ilvl w:val="0"/>
+          <w:numId w:val="8"/>
+        </w:numPr>
+        <w:ind w:left="360"/>
+        <w:rPr>
+          <w:b/>
+          <w:sz w:val="24"/>
+        </w:rPr>
+      </w:pPr>
+      <w:r>
+        <w:rPr>
+          <w:b/>
+          <w:sz w:val="24"/>
+        </w:rPr>
+        <w:t>Canje de puntos</w:t>
+      </w:r>
+      <w:r>
+        <w:rPr>
+          <w:b/>
+          <w:sz w:val="24"/>
+        </w:rPr>
+        <w:tab/>
+      </w:r>
+      <w:r>
+        <w:rPr>
+          <w:b/>
+          <w:sz w:val="24"/>
+        </w:rPr>
+        <w:tab/>
+      </w:r>
+      <w:r>
+        <w:rPr>
+          <w:b/>
+          <w:sz w:val="24"/>
+        </w:rPr>
+        <w:tab/>
+      </w:r>
+      <w:r>
+        <w:rPr>
+          <w:b/>
+          <w:sz w:val="24"/>
+        </w:rPr>
+        <w:tab/>
+      </w:r>
+      <w:r>
+        <w:rPr>
+          <w:b/>
+          <w:sz w:val="24"/>
+        </w:rPr>
+        <w:tab/>
+      </w:r>
+      <w:r>
+        <w:rPr>
+          <w:b/>
+          <w:sz w:val="24"/>
+        </w:rPr>
+        <w:tab/>
+      </w:r>
+      <w:r>
+        <w:rPr>
+          <w:b/>
+          <w:sz w:val="24"/>
+        </w:rPr>
+        <w:tab/>
+      </w:r>
+      <w:r>
+        <w:rPr>
+          <w:b/>
+          <w:sz w:val="24"/>
+        </w:rPr>
+        <w:tab/>
+      </w:r>
+      <w:r>
+        <w:rPr>
+          <w:b/>
+          <w:sz w:val="24"/>
+        </w:rPr>
+        <w:tab/>
+        <w:t>9</w:t>
+      </w:r>
+    </w:p>
+    <w:p>
+      <w:pPr>
+        <w:pStyle w:val="Prrafodelista"/>
+        <w:numPr>
+          <w:ilvl w:val="0"/>
+          <w:numId w:val="8"/>
+        </w:numPr>
+        <w:ind w:left="360"/>
+        <w:rPr>
+          <w:b/>
+          <w:sz w:val="24"/>
+        </w:rPr>
+      </w:pPr>
+      <w:r>
+        <w:rPr>
+          <w:b/>
+          <w:sz w:val="24"/>
+        </w:rPr>
+        <w:t>Generar publicación</w:t>
+      </w:r>
+      <w:r>
+        <w:rPr>
+          <w:b/>
+          <w:sz w:val="24"/>
+        </w:rPr>
+        <w:tab/>
+      </w:r>
+      <w:r>
+        <w:rPr>
+          <w:b/>
+          <w:sz w:val="24"/>
+        </w:rPr>
+        <w:tab/>
+      </w:r>
+      <w:r>
+        <w:rPr>
+          <w:b/>
+          <w:sz w:val="24"/>
+        </w:rPr>
+        <w:tab/>
+      </w:r>
+      <w:r>
+        <w:rPr>
+          <w:b/>
+          <w:sz w:val="24"/>
+        </w:rPr>
+        <w:tab/>
+      </w:r>
+      <w:r>
+        <w:rPr>
+          <w:b/>
+          <w:sz w:val="24"/>
+        </w:rPr>
+        <w:tab/>
+      </w:r>
+      <w:r>
+        <w:rPr>
+          <w:b/>
+          <w:sz w:val="24"/>
+        </w:rPr>
+        <w:tab/>
+      </w:r>
+      <w:r>
+        <w:rPr>
+          <w:b/>
+          <w:sz w:val="24"/>
+        </w:rPr>
+        <w:tab/>
+      </w:r>
+      <w:r>
+        <w:rPr>
+          <w:b/>
+          <w:sz w:val="24"/>
+        </w:rPr>
+        <w:tab/>
+        <w:t>9</w:t>
+      </w:r>
+      <w:r>
+        <w:rPr>
+          <w:b/>
+          <w:sz w:val="24"/>
+        </w:rPr>
+        <w:tab/>
+      </w:r>
+    </w:p>
+    <w:p>
+      <w:pPr>
+        <w:pStyle w:val="Prrafodelista"/>
+        <w:numPr>
+          <w:ilvl w:val="0"/>
+          <w:numId w:val="8"/>
+        </w:numPr>
+        <w:ind w:left="360"/>
+        <w:rPr>
+          <w:b/>
+          <w:sz w:val="24"/>
+        </w:rPr>
+      </w:pPr>
+      <w:r>
+        <w:rPr>
+          <w:b/>
+          <w:sz w:val="24"/>
+        </w:rPr>
+        <w:t>Editar publicación</w:t>
+      </w:r>
+      <w:r>
+        <w:rPr>
+          <w:b/>
+          <w:sz w:val="24"/>
+        </w:rPr>
+        <w:tab/>
+      </w:r>
+      <w:r>
+        <w:rPr>
+          <w:b/>
+          <w:sz w:val="24"/>
+        </w:rPr>
+        <w:tab/>
+      </w:r>
+      <w:r>
+        <w:rPr>
+          <w:b/>
+          <w:sz w:val="24"/>
+        </w:rPr>
+        <w:tab/>
+      </w:r>
+      <w:r>
+        <w:rPr>
+          <w:b/>
+          <w:sz w:val="24"/>
+        </w:rPr>
+        <w:tab/>
+      </w:r>
+      <w:r>
+        <w:rPr>
+          <w:b/>
+          <w:sz w:val="24"/>
+        </w:rPr>
+        <w:tab/>
+      </w:r>
+      <w:r>
+        <w:rPr>
+          <w:b/>
+          <w:sz w:val="24"/>
+        </w:rPr>
+        <w:tab/>
+      </w:r>
+      <w:r>
+        <w:rPr>
+          <w:b/>
+          <w:sz w:val="24"/>
+        </w:rPr>
+        <w:tab/>
+      </w:r>
+      <w:r>
+        <w:rPr>
+          <w:b/>
+          <w:sz w:val="24"/>
+        </w:rPr>
+        <w:tab/>
+        <w:t>9</w:t>
+      </w:r>
+    </w:p>
+    <w:p>
+      <w:pPr>
+        <w:pStyle w:val="Prrafodelista"/>
+        <w:numPr>
+          <w:ilvl w:val="0"/>
+          <w:numId w:val="8"/>
+        </w:numPr>
+        <w:ind w:left="360"/>
+        <w:rPr>
+          <w:b/>
+          <w:sz w:val="24"/>
+        </w:rPr>
+      </w:pPr>
+      <w:r>
+        <w:rPr>
+          <w:b/>
+          <w:sz w:val="24"/>
+        </w:rPr>
+        <w:t>Generar comisiones</w:t>
+      </w:r>
+      <w:r>
+        <w:rPr>
+          <w:b/>
+          <w:sz w:val="24"/>
+        </w:rPr>
+        <w:tab/>
+      </w:r>
+      <w:r>
+        <w:rPr>
+          <w:b/>
+          <w:sz w:val="24"/>
+        </w:rPr>
+        <w:tab/>
+      </w:r>
+      <w:r>
+        <w:rPr>
+          <w:b/>
+          <w:sz w:val="24"/>
+        </w:rPr>
+        <w:tab/>
+      </w:r>
+      <w:r>
+        <w:rPr>
+          <w:b/>
+          <w:sz w:val="24"/>
+        </w:rPr>
+        <w:tab/>
+      </w:r>
+      <w:r>
+        <w:rPr>
+          <w:b/>
+          <w:sz w:val="24"/>
+        </w:rPr>
+        <w:tab/>
+      </w:r>
+      <w:r>
+        <w:rPr>
+          <w:b/>
+          <w:sz w:val="24"/>
+        </w:rPr>
+        <w:tab/>
+      </w:r>
+      <w:r>
+        <w:rPr>
+          <w:b/>
+          <w:sz w:val="24"/>
+        </w:rPr>
+        <w:tab/>
+      </w:r>
+      <w:r>
+        <w:rPr>
+          <w:b/>
+          <w:sz w:val="24"/>
+        </w:rPr>
+        <w:tab/>
+        <w:t>10</w:t>
+      </w:r>
+    </w:p>
+    <w:p>
+      <w:pPr>
+        <w:pStyle w:val="Prrafodelista"/>
+        <w:numPr>
+          <w:ilvl w:val="0"/>
+          <w:numId w:val="8"/>
+        </w:numPr>
+        <w:ind w:left="360"/>
+        <w:rPr>
+          <w:b/>
+          <w:sz w:val="24"/>
+        </w:rPr>
+      </w:pPr>
+      <w:r>
+        <w:rPr>
+          <w:b/>
+          <w:sz w:val="24"/>
+        </w:rPr>
+        <w:t>Historial del cliente</w:t>
+      </w:r>
+      <w:r>
+        <w:rPr>
+          <w:b/>
+          <w:sz w:val="24"/>
+        </w:rPr>
+        <w:tab/>
+      </w:r>
+      <w:r>
+        <w:rPr>
+          <w:b/>
+          <w:sz w:val="24"/>
+        </w:rPr>
+        <w:tab/>
+      </w:r>
+      <w:r>
+        <w:rPr>
+          <w:b/>
+          <w:sz w:val="24"/>
+        </w:rPr>
+        <w:tab/>
+      </w:r>
+      <w:r>
+        <w:rPr>
+          <w:b/>
+          <w:sz w:val="24"/>
+        </w:rPr>
+        <w:tab/>
+      </w:r>
+      <w:r>
+        <w:rPr>
+          <w:b/>
+          <w:sz w:val="24"/>
+        </w:rPr>
+        <w:tab/>
+      </w:r>
+      <w:r>
+        <w:rPr>
+          <w:b/>
+          <w:sz w:val="24"/>
+        </w:rPr>
+        <w:tab/>
+      </w:r>
+      <w:r>
+        <w:rPr>
+          <w:b/>
+          <w:sz w:val="24"/>
+        </w:rPr>
+        <w:tab/>
+      </w:r>
+      <w:r>
+        <w:rPr>
+          <w:b/>
+          <w:sz w:val="24"/>
+        </w:rPr>
+        <w:tab/>
+        <w:t>10</w:t>
+      </w:r>
+    </w:p>
+    <w:p>
+      <w:pPr>
+        <w:pStyle w:val="Prrafodelista"/>
+        <w:numPr>
+          <w:ilvl w:val="0"/>
+          <w:numId w:val="8"/>
+        </w:numPr>
+        <w:ind w:left="360"/>
+        <w:rPr>
+          <w:b/>
+          <w:sz w:val="24"/>
+        </w:rPr>
+      </w:pPr>
+      <w:r>
+        <w:rPr>
+          <w:b/>
+          <w:sz w:val="24"/>
+        </w:rPr>
+        <w:t>Listado estadístico</w:t>
+      </w:r>
+      <w:r>
+        <w:rPr>
+          <w:b/>
+          <w:sz w:val="24"/>
+        </w:rPr>
+        <w:tab/>
+      </w:r>
+      <w:r>
+        <w:rPr>
+          <w:b/>
+          <w:sz w:val="24"/>
+        </w:rPr>
+        <w:tab/>
+      </w:r>
+      <w:r>
+        <w:rPr>
+          <w:b/>
+          <w:sz w:val="24"/>
+        </w:rPr>
+        <w:tab/>
+      </w:r>
+      <w:r>
+        <w:rPr>
+          <w:b/>
+          <w:sz w:val="24"/>
+        </w:rPr>
+        <w:tab/>
+      </w:r>
+      <w:r>
+        <w:rPr>
+          <w:b/>
+          <w:sz w:val="24"/>
+        </w:rPr>
+        <w:tab/>
+      </w:r>
+      <w:r>
+        <w:rPr>
+          <w:b/>
+          <w:sz w:val="24"/>
+        </w:rPr>
+        <w:tab/>
+      </w:r>
+      <w:r>
+        <w:rPr>
+          <w:b/>
+          <w:sz w:val="24"/>
+        </w:rPr>
+        <w:tab/>
+      </w:r>
+      <w:r>
+        <w:rPr>
+          <w:b/>
+          <w:sz w:val="24"/>
+        </w:rPr>
+        <w:tab/>
+        <w:t>10</w:t>
+      </w:r>
+    </w:p>
+    <w:p>
+      <w:pPr>
+        <w:pStyle w:val="Prrafodelista"/>
+        <w:numPr>
+          <w:ilvl w:val="0"/>
+          <w:numId w:val="8"/>
+        </w:numPr>
+        <w:ind w:left="360"/>
+        <w:rPr>
+          <w:b/>
+          <w:sz w:val="24"/>
+        </w:rPr>
+      </w:pPr>
+      <w:r>
+        <w:rPr>
+          <w:b/>
+          <w:sz w:val="24"/>
+        </w:rPr>
+        <w:t>Otras estrategias de diseño</w:t>
+      </w:r>
+      <w:r>
+        <w:rPr>
+          <w:b/>
+          <w:sz w:val="24"/>
+        </w:rPr>
+        <w:tab/>
+      </w:r>
+      <w:r>
+        <w:rPr>
+          <w:b/>
+          <w:sz w:val="24"/>
+        </w:rPr>
+        <w:tab/>
+      </w:r>
+      <w:r>
+        <w:rPr>
+          <w:b/>
+          <w:sz w:val="24"/>
+        </w:rPr>
+        <w:tab/>
+      </w:r>
+      <w:r>
+        <w:rPr>
+          <w:b/>
+          <w:sz w:val="24"/>
+        </w:rPr>
+        <w:tab/>
+      </w:r>
+      <w:r>
+        <w:rPr>
+          <w:b/>
+          <w:sz w:val="24"/>
+        </w:rPr>
+        <w:tab/>
+      </w:r>
+      <w:r>
+        <w:rPr>
+          <w:b/>
+          <w:sz w:val="24"/>
+        </w:rPr>
+        <w:tab/>
+      </w:r>
+      <w:r>
+        <w:rPr>
+          <w:b/>
+          <w:sz w:val="24"/>
+        </w:rPr>
+        <w:tab/>
+        <w:t>11</w:t>
+      </w:r>
+    </w:p>
     <w:p/>
     <w:p/>
     <w:p/>
     <w:p/>
-    <w:p/>
-    <w:p/>
-    <w:p/>
-    <w:p/>
-    <w:p/>
-    <w:p/>
-    <w:p/>
-    <w:p/>
-    <w:p/>
-    <w:p/>
-    <w:p/>
-    <w:p/>
-    <w:p/>
-    <w:p/>
-    <w:p/>
-    <w:p/>
-    <w:p/>
-    <w:p/>
-    <w:p/>
-    <w:p/>
-    <w:p/>
-    <w:p/>
-    <w:p/>
-    <w:p/>
-    <w:p/>
-    <w:p/>
+    <w:p>
+      <w:pPr>
+        <w:jc w:val="right"/>
+      </w:pPr>
+    </w:p>
+    <w:p>
+      <w:pPr>
+        <w:jc w:val="right"/>
+      </w:pPr>
+    </w:p>
+    <w:p>
+      <w:pPr>
+        <w:jc w:val="right"/>
+      </w:pPr>
+    </w:p>
+    <w:p>
+      <w:pPr>
+        <w:jc w:val="right"/>
+      </w:pPr>
+    </w:p>
+    <w:p>
+      <w:pPr>
+        <w:jc w:val="right"/>
+      </w:pPr>
+    </w:p>
+    <w:p>
+      <w:pPr>
+        <w:jc w:val="right"/>
+      </w:pPr>
+    </w:p>
+    <w:p>
+      <w:bookmarkStart w:id="0" w:name="_GoBack"/>
+      <w:bookmarkEnd w:id="0"/>
+    </w:p>
     <w:p/>
     <w:p>
       <w:pPr>
@@ -435,52 +2134,16 @@
           <w:sz w:val="32"/>
           <w:u w:val="single"/>
         </w:rPr>
-        <w:t>DER</w:t>
-      </w:r>
-    </w:p>
-    <w:p/>
-    <w:p/>
-    <w:p/>
-    <w:p/>
-    <w:p/>
-    <w:p/>
-    <w:p/>
-    <w:p/>
-    <w:p/>
-    <w:p/>
-    <w:p/>
-    <w:p/>
-    <w:p/>
-    <w:p/>
-    <w:p/>
-    <w:p/>
-    <w:p/>
-    <w:p/>
-    <w:p/>
-    <w:p/>
-    <w:p/>
-    <w:p/>
-    <w:p/>
-    <w:p/>
-    <w:p/>
-    <w:p/>
-    <w:p/>
-    <w:p/>
-    <w:p>
-      <w:pPr>
+        <w:lastRenderedPageBreak/>
+        <w:t>OBS</w:t>
+      </w:r>
+      <w:r>
         <w:rPr>
           <w:b/>
           <w:sz w:val="32"/>
           <w:u w:val="single"/>
         </w:rPr>
-      </w:pPr>
-      <w:r>
-        <w:rPr>
-          <w:b/>
-          <w:sz w:val="32"/>
-          <w:u w:val="single"/>
-        </w:rPr>
-        <w:t>OBSERVACI</w:t>
+        <w:t>ERVACI</w:t>
       </w:r>
       <w:r>
         <w:rPr>
@@ -625,7 +2288,23 @@
           <w:sz w:val="24"/>
           <w:szCs w:val="24"/>
         </w:rPr>
-        <w:t>Para probar las distintas funcionalidades hemos decidido dejar 3 usuarios con sus respectivas contraseñas para podes realizar todas las pruebas necesarias.</w:t>
+        <w:t xml:space="preserve">Para probar las distintas funcionalidades hemos decidido dejar 3 usuarios con sus respectivas contraseñas para </w:t>
+      </w:r>
+      <w:proofErr w:type="spellStart"/>
+      <w:r>
+        <w:rPr>
+          <w:sz w:val="24"/>
+          <w:szCs w:val="24"/>
+        </w:rPr>
+        <w:t>podes</w:t>
+      </w:r>
+      <w:proofErr w:type="spellEnd"/>
+      <w:r>
+        <w:rPr>
+          <w:sz w:val="24"/>
+          <w:szCs w:val="24"/>
+        </w:rPr>
+        <w:t xml:space="preserve"> realizar todas las pruebas necesarias.</w:t>
       </w:r>
     </w:p>
     <w:p>
@@ -930,7 +2609,23 @@
           <w:sz w:val="24"/>
           <w:szCs w:val="24"/>
         </w:rPr>
-        <w:t>Pero existe una excepción a dicha regla y son aquellos usuarios que poseen rol ADMINISTRATIVO los cuales no pueden ser bloqueados por este sistema. Esto es debido que en el extremo caso de que todos los usuarios ADMINISTRADORES estén bloqueados, no existirá nadie con dicho usuario para ingresar ya que, como veremos mas adelante, solo un usuario ADMINISTRADOR puede dar de alta a otro usuario ADMINISTRADOR.</w:t>
+        <w:t xml:space="preserve">Pero existe una excepción a dicha regla y son aquellos usuarios que poseen rol ADMINISTRATIVO los cuales no pueden ser bloqueados por este sistema. Esto es debido que en el extremo caso de que todos los usuarios ADMINISTRADORES estén bloqueados, no existirá nadie con dicho usuario para ingresar ya que, como veremos </w:t>
+      </w:r>
+      <w:proofErr w:type="spellStart"/>
+      <w:r>
+        <w:rPr>
+          <w:sz w:val="24"/>
+          <w:szCs w:val="24"/>
+        </w:rPr>
+        <w:t>mas</w:t>
+      </w:r>
+      <w:proofErr w:type="spellEnd"/>
+      <w:r>
+        <w:rPr>
+          <w:sz w:val="24"/>
+          <w:szCs w:val="24"/>
+        </w:rPr>
+        <w:t xml:space="preserve"> adelante, solo un usuario ADMINISTRADOR puede dar de alta a otro usuario ADMINISTRADOR.</w:t>
       </w:r>
     </w:p>
     <w:p>
@@ -953,7 +2648,23 @@
           <w:sz w:val="24"/>
           <w:szCs w:val="24"/>
         </w:rPr>
-        <w:t>y también cuente con mas de 1 rol, se le dará la opción para ingresar con uno de ellos y así poder entrar con todas las funcionalidades requeridas. Caso contrario entrará de forma directa al explorador de vistas.</w:t>
+        <w:t xml:space="preserve">y también cuente con </w:t>
+      </w:r>
+      <w:proofErr w:type="spellStart"/>
+      <w:r>
+        <w:rPr>
+          <w:sz w:val="24"/>
+          <w:szCs w:val="24"/>
+        </w:rPr>
+        <w:t>mas</w:t>
+      </w:r>
+      <w:proofErr w:type="spellEnd"/>
+      <w:r>
+        <w:rPr>
+          <w:sz w:val="24"/>
+          <w:szCs w:val="24"/>
+        </w:rPr>
+        <w:t xml:space="preserve"> de 1 rol, se le dará la opción para ingresar con uno de ellos y así poder entrar con todas las funcionalidades requeridas. Caso contrario entrará de forma directa al explorador de vistas.</w:t>
       </w:r>
     </w:p>
     <w:p>
@@ -1043,6 +2754,7 @@
         <w:t xml:space="preserve"> principal.</w:t>
       </w:r>
     </w:p>
+    <w:p/>
     <w:p/>
     <w:p>
       <w:pPr>
@@ -2232,7 +3944,7 @@
           <w:sz w:val="24"/>
           <w:szCs w:val="24"/>
         </w:rPr>
-        <w:t xml:space="preserve">Como no se especifica el cómo debería ser esta ABM, solo nos hemos limitado a realizar un Alta y vista de los rubros existentes. </w:t>
+        <w:t>Como no se especifica el cómo debería ser esta ABM, solo nos hemos limitado a realizar un Alta y vista de los rubros existentes.</w:t>
       </w:r>
     </w:p>
     <w:p/>
@@ -2366,15 +4078,13 @@
         </w:rPr>
         <w:t xml:space="preserve"> </w:t>
       </w:r>
-      <w:proofErr w:type="gramStart"/>
-      <w:r>
-        <w:rPr>
-          <w:sz w:val="24"/>
-          <w:szCs w:val="24"/>
-        </w:rPr>
-        <w:t>Además</w:t>
-      </w:r>
-      <w:proofErr w:type="gramEnd"/>
+      <w:r>
+        <w:rPr>
+          <w:sz w:val="24"/>
+          <w:szCs w:val="24"/>
+        </w:rPr>
+        <w:t>Además,</w:t>
+      </w:r>
       <w:r>
         <w:rPr>
           <w:sz w:val="24"/>
@@ -2562,7 +4272,23 @@
           <w:sz w:val="24"/>
           <w:szCs w:val="24"/>
         </w:rPr>
-        <w:t xml:space="preserve">En caso de que el usuario quiere CONFIRMAR COMPRA, entonces el sistema verificará si el </w:t>
+        <w:t xml:space="preserve">En caso de que el usuario quiere CONFIRMAR COMPRA, entonces el sistema verificará si </w:t>
+      </w:r>
+      <w:proofErr w:type="spellStart"/>
+      <w:r>
+        <w:rPr>
+          <w:sz w:val="24"/>
+          <w:szCs w:val="24"/>
+        </w:rPr>
+        <w:t>el</w:t>
+      </w:r>
+      <w:proofErr w:type="spellEnd"/>
+      <w:r>
+        <w:rPr>
+          <w:sz w:val="24"/>
+          <w:szCs w:val="24"/>
+        </w:rPr>
+        <w:t xml:space="preserve"> </w:t>
       </w:r>
       <w:r>
         <w:rPr>
@@ -2767,6 +4493,80 @@
     <w:p>
       <w:pPr>
         <w:rPr>
+          <w:b/>
+          <w:sz w:val="24"/>
+          <w:szCs w:val="24"/>
+        </w:rPr>
+      </w:pPr>
+    </w:p>
+    <w:p>
+      <w:pPr>
+        <w:rPr>
+          <w:sz w:val="32"/>
+          <w:szCs w:val="24"/>
+        </w:rPr>
+      </w:pPr>
+      <w:r>
+        <w:rPr>
+          <w:b/>
+          <w:sz w:val="32"/>
+          <w:szCs w:val="24"/>
+          <w:u w:val="single"/>
+        </w:rPr>
+        <w:lastRenderedPageBreak/>
+        <w:t>CANJE DE PUNTOS</w:t>
+      </w:r>
+    </w:p>
+    <w:p>
+      <w:pPr>
+        <w:rPr>
+          <w:sz w:val="24"/>
+          <w:szCs w:val="24"/>
+        </w:rPr>
+      </w:pPr>
+      <w:r>
+        <w:rPr>
+          <w:sz w:val="24"/>
+          <w:szCs w:val="24"/>
+        </w:rPr>
+        <w:t xml:space="preserve">Funcionalidad que solo funcionará para los Clientes y todos aquellos roles que puedan tener puntaje. Los puntajes pueden ser canjeados por algunos d ellos premios siempre y cuando se cuente con el puntaje requerido para el mismo. Para ello mismo, nosotros hemos decidido que la mejor forma de llevar a cabo de que además de filtrar aquellos puntos que fueron vencidos de los que no, también emplearemos un sistema FIFO para que se utilicen primero aquellos puntajes </w:t>
+      </w:r>
+      <w:proofErr w:type="spellStart"/>
+      <w:r>
+        <w:rPr>
+          <w:sz w:val="24"/>
+          <w:szCs w:val="24"/>
+        </w:rPr>
+        <w:t>mas</w:t>
+      </w:r>
+      <w:proofErr w:type="spellEnd"/>
+      <w:r>
+        <w:rPr>
+          <w:sz w:val="24"/>
+          <w:szCs w:val="24"/>
+        </w:rPr>
+        <w:t xml:space="preserve"> próximos a su vencimiento.</w:t>
+      </w:r>
+    </w:p>
+    <w:p>
+      <w:pPr>
+        <w:rPr>
+          <w:sz w:val="24"/>
+          <w:szCs w:val="24"/>
+          <w:u w:val="single"/>
+        </w:rPr>
+      </w:pPr>
+      <w:r>
+        <w:rPr>
+          <w:sz w:val="24"/>
+          <w:szCs w:val="24"/>
+        </w:rPr>
+        <w:t>Si se va a utilizar un puntaje para la adquisición del premio, se realizará una baja física del mismo en el caso de que el valor de dicho puntaje individual sea menor o igual que el costo de puntaje. Por otra parte, en el caso de que el valor del puntaje individual sea mayor que el valor del costo, entonces se actualizará dicha cantidad.</w:t>
+      </w:r>
+    </w:p>
+    <w:p>
+      <w:pPr>
+        <w:rPr>
           <w:u w:val="single"/>
         </w:rPr>
       </w:pPr>
@@ -2783,7 +4583,6 @@
           <w:sz w:val="32"/>
           <w:u w:val="single"/>
         </w:rPr>
-        <w:lastRenderedPageBreak/>
         <w:t>GENERAR PUBLICACIÓN</w:t>
       </w:r>
     </w:p>
@@ -2939,7 +4738,15 @@
           <w:sz w:val="24"/>
           <w:szCs w:val="24"/>
         </w:rPr>
-        <w:t>Solo aquellas publicaciones que están en estado BORRADOR podrán ser editables. Sin embargo, debido a la restricción de que la base de datos migrada no se le puede modificar datos que ya se encuentran en él, todas las publicaciones están en modo PUBLICADO y con una factura en algunos casos. Algo contrario a lo que hemos decidido que en al generar una comisión solo se debe realizarse sobre aquellos espectáculos que están en estado FINALIZADO y que aún no se le ha generado una factura aún.</w:t>
+        <w:t xml:space="preserve">Solo aquellas publicaciones que están en estado BORRADOR podrán ser editables. Sin embargo, debido a la restricción de que la base de datos migrada no se le puede modificar datos que ya se encuentran en él, todas las publicaciones están en modo PUBLICADO y con una factura en algunos casos. Algo contrario a lo que hemos decidido que en al generar una comisión solo se debe realizarse sobre aquellos </w:t>
+      </w:r>
+      <w:r>
+        <w:rPr>
+          <w:sz w:val="24"/>
+          <w:szCs w:val="24"/>
+        </w:rPr>
+        <w:lastRenderedPageBreak/>
+        <w:t>espectáculos que están en estado FINALIZADO y que aún no se le ha generado una factura aún.</w:t>
       </w:r>
     </w:p>
     <w:p>
@@ -2987,15 +4794,7 @@
           <w:sz w:val="24"/>
           <w:szCs w:val="24"/>
         </w:rPr>
-        <w:t xml:space="preserve">Para el caso de generar comisiones, hemos tomado la decisión que solo aquellas publicaciones que se encuentran en estado de Finalizado y que aún no hayan sido incluidas en alguna factura previa, entonces se procederá a realizar la facturación de la </w:t>
-      </w:r>
-      <w:r>
-        <w:rPr>
-          <w:sz w:val="24"/>
-          <w:szCs w:val="24"/>
-        </w:rPr>
-        <w:lastRenderedPageBreak/>
-        <w:t xml:space="preserve">comisión. Como la comisión es única para </w:t>
+        <w:t xml:space="preserve">Para el caso de generar comisiones, hemos tomado la decisión que solo aquellas publicaciones que se encuentran en estado de Finalizado y que aún no hayan sido incluidas en alguna factura previa, entonces se procederá a realizar la facturación de la comisión. Como la comisión es única para </w:t>
       </w:r>
       <w:r>
         <w:rPr>
@@ -3047,7 +4846,23 @@
           <w:sz w:val="24"/>
           <w:szCs w:val="24"/>
         </w:rPr>
-        <w:t>Aquí cuando se genera la factura, se guardará el monto de la factura (total de las comisiones) y la empresa a la cuál se realizará la factura entre los únicos datos relevantes. Mientras las comisiones solo se darán en ítem por factura y solo se pondrá el monto de las comisiones por separado.</w:t>
+        <w:t xml:space="preserve">Aquí cuando se genera la factura, se guardará el monto de la factura (total de las comisiones) y la empresa a la </w:t>
+      </w:r>
+      <w:proofErr w:type="spellStart"/>
+      <w:r>
+        <w:rPr>
+          <w:sz w:val="24"/>
+          <w:szCs w:val="24"/>
+        </w:rPr>
+        <w:t>cuál</w:t>
+      </w:r>
+      <w:proofErr w:type="spellEnd"/>
+      <w:r>
+        <w:rPr>
+          <w:sz w:val="24"/>
+          <w:szCs w:val="24"/>
+        </w:rPr>
+        <w:t xml:space="preserve"> se realizará la factura entre los únicos datos relevantes. Mientras las comisiones solo se darán en ítem por factura y solo se pondrá el monto de las comisiones por separado.</w:t>
       </w:r>
     </w:p>
     <w:p>
@@ -3317,16 +5132,8 @@
           <w:sz w:val="24"/>
           <w:szCs w:val="24"/>
         </w:rPr>
-        <w:t>En el punto 3, hemos tenido muchas dudas al respecto para poder realizar la consulta, pero al final hemos llegado a la conclusión que,</w:t>
-      </w:r>
-      <w:bookmarkStart w:id="0" w:name="_GoBack"/>
-      <w:bookmarkEnd w:id="0"/>
-      <w:r>
-        <w:rPr>
-          <w:sz w:val="24"/>
-          <w:szCs w:val="24"/>
-        </w:rPr>
-        <w:t xml:space="preserve"> para realizar dicha consulta, obtenemos los clientes con mayores compras agrupado por Empresas. </w:t>
+        <w:lastRenderedPageBreak/>
+        <w:t xml:space="preserve">En el punto 3, hemos tenido muchas dudas al respecto para poder realizar la consulta, pero al final hemos llegado a la conclusión que, para realizar dicha consulta, obtenemos los clientes con mayores compras agrupado por Empresas. </w:t>
       </w:r>
     </w:p>
     <w:p/>
@@ -3429,9 +5236,7 @@
     <w:p/>
     <w:p/>
     <w:sectPr>
-      <w:headerReference w:type="default" r:id="rId8"/>
-      <w:footerReference w:type="default" r:id="rId9"/>
-      <w:footerReference w:type="first" r:id="rId10"/>
+      <w:type w:val="continuous"/>
       <w:pgSz w:w="11906" w:h="16838"/>
       <w:pgMar w:top="1417" w:right="1701" w:bottom="1417" w:left="1701" w:header="708" w:footer="708" w:gutter="0"/>
       <w:pgNumType w:start="0"/>
@@ -3537,7 +5342,7 @@
         <wp:inline distT="0" distB="0" distL="0" distR="0" wp14:anchorId="68D8EFED" wp14:editId="657936DB">
           <wp:extent cx="1584251" cy="458812"/>
           <wp:effectExtent l="0" t="0" r="0" b="0"/>
-          <wp:docPr id="5" name="Imagen 5"/>
+          <wp:docPr id="8" name="Imagen 8"/>
           <wp:cNvGraphicFramePr>
             <a:graphicFrameLocks xmlns:a="http://schemas.openxmlformats.org/drawingml/2006/main" noChangeAspect="1"/>
           </wp:cNvGraphicFramePr>
@@ -3746,6 +5551,92 @@
 <file path=word/numbering.xml><?xml version="1.0" encoding="utf-8"?>
 <w:numbering xmlns:wpc="http://schemas.microsoft.com/office/word/2010/wordprocessingCanvas" xmlns:cx="http://schemas.microsoft.com/office/drawing/2014/chartex" xmlns:cx1="http://schemas.microsoft.com/office/drawing/2015/9/8/chartex" xmlns:cx2="http://schemas.microsoft.com/office/drawing/2015/10/21/chartex" xmlns:cx3="http://schemas.microsoft.com/office/drawing/2016/5/9/chartex" xmlns:cx4="http://schemas.microsoft.com/office/drawing/2016/5/10/chartex" xmlns:cx5="http://schemas.microsoft.com/office/drawing/2016/5/11/chartex" xmlns:cx6="http://schemas.microsoft.com/office/drawing/2016/5/12/chartex" xmlns:cx7="http://schemas.microsoft.com/office/drawing/2016/5/13/chartex" xmlns:cx8="http://schemas.microsoft.com/office/drawing/2016/5/14/chartex" xmlns:mc="http://schemas.openxmlformats.org/markup-compatibility/2006" xmlns:aink="http://schemas.microsoft.com/office/drawing/2016/ink" xmlns:am3d="http://schemas.microsoft.com/office/drawing/2017/model3d" xmlns:o="urn:schemas-microsoft-com:office:office" xmlns:r="http://schemas.openxmlformats.org/officeDocument/2006/relationships" xmlns:m="http://schemas.openxmlformats.org/officeDocument/2006/math" xmlns:v="urn:schemas-microsoft-com:vml" xmlns:wp14="http://schemas.microsoft.com/office/word/2010/wordprocessingDrawing" xmlns:wp="http://schemas.openxmlformats.org/drawingml/2006/wordprocessingDrawing" xmlns:w10="urn:schemas-microsoft-com:office:word" xmlns:w="http://schemas.openxmlformats.org/wordprocessingml/2006/main" xmlns:w14="http://schemas.microsoft.com/office/word/2010/wordml" xmlns:w15="http://schemas.microsoft.com/office/word/2012/wordml" xmlns:w16cid="http://schemas.microsoft.com/office/word/2016/wordml/cid" xmlns:w16se="http://schemas.microsoft.com/office/word/2015/wordml/symex" xmlns:wpg="http://schemas.microsoft.com/office/word/2010/wordprocessingGroup" xmlns:wpi="http://schemas.microsoft.com/office/word/2010/wordprocessingInk" xmlns:wne="http://schemas.microsoft.com/office/word/2006/wordml" xmlns:wps="http://schemas.microsoft.com/office/word/2010/wordprocessingShape" mc:Ignorable="w14 w15 w16se w16cid wp14">
   <w:abstractNum w:abstractNumId="0" w15:restartNumberingAfterBreak="0">
+    <w:nsid w:val="08432DCD"/>
+    <w:multiLevelType w:val="hybridMultilevel"/>
+    <w:tmpl w:val="8124A856"/>
+    <w:lvl w:ilvl="0" w:tplc="2C0A000F">
+      <w:start w:val="1"/>
+      <w:numFmt w:val="decimal"/>
+      <w:lvlText w:val="%1."/>
+      <w:lvlJc w:val="left"/>
+      <w:pPr>
+        <w:ind w:left="720" w:hanging="360"/>
+      </w:pPr>
+    </w:lvl>
+    <w:lvl w:ilvl="1" w:tplc="2C0A0019" w:tentative="1">
+      <w:start w:val="1"/>
+      <w:numFmt w:val="lowerLetter"/>
+      <w:lvlText w:val="%2."/>
+      <w:lvlJc w:val="left"/>
+      <w:pPr>
+        <w:ind w:left="1440" w:hanging="360"/>
+      </w:pPr>
+    </w:lvl>
+    <w:lvl w:ilvl="2" w:tplc="2C0A001B" w:tentative="1">
+      <w:start w:val="1"/>
+      <w:numFmt w:val="lowerRoman"/>
+      <w:lvlText w:val="%3."/>
+      <w:lvlJc w:val="right"/>
+      <w:pPr>
+        <w:ind w:left="2160" w:hanging="180"/>
+      </w:pPr>
+    </w:lvl>
+    <w:lvl w:ilvl="3" w:tplc="2C0A000F" w:tentative="1">
+      <w:start w:val="1"/>
+      <w:numFmt w:val="decimal"/>
+      <w:lvlText w:val="%4."/>
+      <w:lvlJc w:val="left"/>
+      <w:pPr>
+        <w:ind w:left="2880" w:hanging="360"/>
+      </w:pPr>
+    </w:lvl>
+    <w:lvl w:ilvl="4" w:tplc="2C0A0019" w:tentative="1">
+      <w:start w:val="1"/>
+      <w:numFmt w:val="lowerLetter"/>
+      <w:lvlText w:val="%5."/>
+      <w:lvlJc w:val="left"/>
+      <w:pPr>
+        <w:ind w:left="3600" w:hanging="360"/>
+      </w:pPr>
+    </w:lvl>
+    <w:lvl w:ilvl="5" w:tplc="2C0A001B" w:tentative="1">
+      <w:start w:val="1"/>
+      <w:numFmt w:val="lowerRoman"/>
+      <w:lvlText w:val="%6."/>
+      <w:lvlJc w:val="right"/>
+      <w:pPr>
+        <w:ind w:left="4320" w:hanging="180"/>
+      </w:pPr>
+    </w:lvl>
+    <w:lvl w:ilvl="6" w:tplc="2C0A000F" w:tentative="1">
+      <w:start w:val="1"/>
+      <w:numFmt w:val="decimal"/>
+      <w:lvlText w:val="%7."/>
+      <w:lvlJc w:val="left"/>
+      <w:pPr>
+        <w:ind w:left="5040" w:hanging="360"/>
+      </w:pPr>
+    </w:lvl>
+    <w:lvl w:ilvl="7" w:tplc="2C0A0019" w:tentative="1">
+      <w:start w:val="1"/>
+      <w:numFmt w:val="lowerLetter"/>
+      <w:lvlText w:val="%8."/>
+      <w:lvlJc w:val="left"/>
+      <w:pPr>
+        <w:ind w:left="5760" w:hanging="360"/>
+      </w:pPr>
+    </w:lvl>
+    <w:lvl w:ilvl="8" w:tplc="2C0A001B" w:tentative="1">
+      <w:start w:val="1"/>
+      <w:numFmt w:val="lowerRoman"/>
+      <w:lvlText w:val="%9."/>
+      <w:lvlJc w:val="right"/>
+      <w:pPr>
+        <w:ind w:left="6480" w:hanging="180"/>
+      </w:pPr>
+    </w:lvl>
+  </w:abstractNum>
+  <w:abstractNum w:abstractNumId="1" w15:restartNumberingAfterBreak="0">
     <w:nsid w:val="14AB0EEB"/>
     <w:multiLevelType w:val="hybridMultilevel"/>
     <w:tmpl w:val="F5F2F13C"/>
@@ -3831,7 +5722,7 @@
       </w:pPr>
     </w:lvl>
   </w:abstractNum>
-  <w:abstractNum w:abstractNumId="1" w15:restartNumberingAfterBreak="0">
+  <w:abstractNum w:abstractNumId="2" w15:restartNumberingAfterBreak="0">
     <w:nsid w:val="17E84E6D"/>
     <w:multiLevelType w:val="hybridMultilevel"/>
     <w:tmpl w:val="DD6C2482"/>
@@ -3917,7 +5808,7 @@
       </w:pPr>
     </w:lvl>
   </w:abstractNum>
-  <w:abstractNum w:abstractNumId="2" w15:restartNumberingAfterBreak="0">
+  <w:abstractNum w:abstractNumId="3" w15:restartNumberingAfterBreak="0">
     <w:nsid w:val="31246687"/>
     <w:multiLevelType w:val="hybridMultilevel"/>
     <w:tmpl w:val="25686A78"/>
@@ -4030,7 +5921,7 @@
       </w:rPr>
     </w:lvl>
   </w:abstractNum>
-  <w:abstractNum w:abstractNumId="3" w15:restartNumberingAfterBreak="0">
+  <w:abstractNum w:abstractNumId="4" w15:restartNumberingAfterBreak="0">
     <w:nsid w:val="328F4E56"/>
     <w:multiLevelType w:val="hybridMultilevel"/>
     <w:tmpl w:val="DFECE8BC"/>
@@ -4116,7 +6007,93 @@
       </w:pPr>
     </w:lvl>
   </w:abstractNum>
-  <w:abstractNum w:abstractNumId="4" w15:restartNumberingAfterBreak="0">
+  <w:abstractNum w:abstractNumId="5" w15:restartNumberingAfterBreak="0">
+    <w:nsid w:val="4A6F5B0E"/>
+    <w:multiLevelType w:val="hybridMultilevel"/>
+    <w:tmpl w:val="EC52A072"/>
+    <w:lvl w:ilvl="0" w:tplc="2C0A000F">
+      <w:start w:val="1"/>
+      <w:numFmt w:val="decimal"/>
+      <w:lvlText w:val="%1."/>
+      <w:lvlJc w:val="left"/>
+      <w:pPr>
+        <w:ind w:left="1440" w:hanging="360"/>
+      </w:pPr>
+    </w:lvl>
+    <w:lvl w:ilvl="1" w:tplc="2C0A0019" w:tentative="1">
+      <w:start w:val="1"/>
+      <w:numFmt w:val="lowerLetter"/>
+      <w:lvlText w:val="%2."/>
+      <w:lvlJc w:val="left"/>
+      <w:pPr>
+        <w:ind w:left="2160" w:hanging="360"/>
+      </w:pPr>
+    </w:lvl>
+    <w:lvl w:ilvl="2" w:tplc="2C0A001B" w:tentative="1">
+      <w:start w:val="1"/>
+      <w:numFmt w:val="lowerRoman"/>
+      <w:lvlText w:val="%3."/>
+      <w:lvlJc w:val="right"/>
+      <w:pPr>
+        <w:ind w:left="2880" w:hanging="180"/>
+      </w:pPr>
+    </w:lvl>
+    <w:lvl w:ilvl="3" w:tplc="2C0A000F" w:tentative="1">
+      <w:start w:val="1"/>
+      <w:numFmt w:val="decimal"/>
+      <w:lvlText w:val="%4."/>
+      <w:lvlJc w:val="left"/>
+      <w:pPr>
+        <w:ind w:left="3600" w:hanging="360"/>
+      </w:pPr>
+    </w:lvl>
+    <w:lvl w:ilvl="4" w:tplc="2C0A0019" w:tentative="1">
+      <w:start w:val="1"/>
+      <w:numFmt w:val="lowerLetter"/>
+      <w:lvlText w:val="%5."/>
+      <w:lvlJc w:val="left"/>
+      <w:pPr>
+        <w:ind w:left="4320" w:hanging="360"/>
+      </w:pPr>
+    </w:lvl>
+    <w:lvl w:ilvl="5" w:tplc="2C0A001B" w:tentative="1">
+      <w:start w:val="1"/>
+      <w:numFmt w:val="lowerRoman"/>
+      <w:lvlText w:val="%6."/>
+      <w:lvlJc w:val="right"/>
+      <w:pPr>
+        <w:ind w:left="5040" w:hanging="180"/>
+      </w:pPr>
+    </w:lvl>
+    <w:lvl w:ilvl="6" w:tplc="2C0A000F" w:tentative="1">
+      <w:start w:val="1"/>
+      <w:numFmt w:val="decimal"/>
+      <w:lvlText w:val="%7."/>
+      <w:lvlJc w:val="left"/>
+      <w:pPr>
+        <w:ind w:left="5760" w:hanging="360"/>
+      </w:pPr>
+    </w:lvl>
+    <w:lvl w:ilvl="7" w:tplc="2C0A0019" w:tentative="1">
+      <w:start w:val="1"/>
+      <w:numFmt w:val="lowerLetter"/>
+      <w:lvlText w:val="%8."/>
+      <w:lvlJc w:val="left"/>
+      <w:pPr>
+        <w:ind w:left="6480" w:hanging="360"/>
+      </w:pPr>
+    </w:lvl>
+    <w:lvl w:ilvl="8" w:tplc="2C0A001B" w:tentative="1">
+      <w:start w:val="1"/>
+      <w:numFmt w:val="lowerRoman"/>
+      <w:lvlText w:val="%9."/>
+      <w:lvlJc w:val="right"/>
+      <w:pPr>
+        <w:ind w:left="7200" w:hanging="180"/>
+      </w:pPr>
+    </w:lvl>
+  </w:abstractNum>
+  <w:abstractNum w:abstractNumId="6" w15:restartNumberingAfterBreak="0">
     <w:nsid w:val="515D283B"/>
     <w:multiLevelType w:val="hybridMultilevel"/>
     <w:tmpl w:val="49E06716"/>
@@ -4229,7 +6206,7 @@
       </w:rPr>
     </w:lvl>
   </w:abstractNum>
-  <w:abstractNum w:abstractNumId="5" w15:restartNumberingAfterBreak="0">
+  <w:abstractNum w:abstractNumId="7" w15:restartNumberingAfterBreak="0">
     <w:nsid w:val="637246A8"/>
     <w:multiLevelType w:val="hybridMultilevel"/>
     <w:tmpl w:val="B9C410D8"/>
@@ -4343,22 +6320,28 @@
     </w:lvl>
   </w:abstractNum>
   <w:num w:numId="1">
-    <w:abstractNumId w:val="5"/>
+    <w:abstractNumId w:val="7"/>
   </w:num>
   <w:num w:numId="2">
+    <w:abstractNumId w:val="1"/>
+  </w:num>
+  <w:num w:numId="3">
+    <w:abstractNumId w:val="4"/>
+  </w:num>
+  <w:num w:numId="4">
+    <w:abstractNumId w:val="2"/>
+  </w:num>
+  <w:num w:numId="5">
+    <w:abstractNumId w:val="3"/>
+  </w:num>
+  <w:num w:numId="6">
+    <w:abstractNumId w:val="6"/>
+  </w:num>
+  <w:num w:numId="7">
     <w:abstractNumId w:val="0"/>
   </w:num>
-  <w:num w:numId="3">
-    <w:abstractNumId w:val="3"/>
-  </w:num>
-  <w:num w:numId="4">
-    <w:abstractNumId w:val="1"/>
-  </w:num>
-  <w:num w:numId="5">
-    <w:abstractNumId w:val="2"/>
-  </w:num>
-  <w:num w:numId="6">
-    <w:abstractNumId w:val="4"/>
+  <w:num w:numId="8">
+    <w:abstractNumId w:val="5"/>
   </w:num>
 </w:numbering>
 </file>
@@ -4764,7 +6747,6 @@
   <w:style w:type="character" w:default="1" w:styleId="Fuentedeprrafopredeter">
     <w:name w:val="Default Paragraph Font"/>
     <w:uiPriority w:val="1"/>
-    <w:semiHidden/>
     <w:unhideWhenUsed/>
   </w:style>
   <w:style w:type="table" w:default="1" w:styleId="Tablanormal">
@@ -5441,4 +7423,16 @@
     </a:ext>
   </a:extLst>
 </a:theme>
+</file>
+
+<file path=customXml/item1.xml><?xml version="1.0" encoding="utf-8"?>
+<b:Sources xmlns:b="http://schemas.openxmlformats.org/officeDocument/2006/bibliography" xmlns="http://schemas.openxmlformats.org/officeDocument/2006/bibliography" SelectedStyle="\APASixthEditionOfficeOnline.xsl" StyleName="APA" Version="6"/>
+</file>
+
+<file path=customXml/itemProps1.xml><?xml version="1.0" encoding="utf-8"?>
+<ds:datastoreItem xmlns:ds="http://schemas.openxmlformats.org/officeDocument/2006/customXml" ds:itemID="{7128479D-A467-4267-89B5-D4B337EC843D}">
+  <ds:schemaRefs>
+    <ds:schemaRef ds:uri="http://schemas.openxmlformats.org/officeDocument/2006/bibliography"/>
+  </ds:schemaRefs>
+</ds:datastoreItem>
 </file>
</xml_diff>